<commit_message>
Added topic for meeting agenda
</commit_message>
<xml_diff>
--- a/files/Meetings/180228meeting_files/20180228meeting.docx
+++ b/files/Meetings/180228meeting_files/20180228meeting.docx
@@ -1,10 +1,10 @@
 
 <file path=word/document.xml><?xml version="1.0" encoding="utf-8"?>
-<w:document xmlns:wpc="http://schemas.microsoft.com/office/word/2010/wordprocessingCanvas" xmlns:mc="http://schemas.openxmlformats.org/markup-compatibility/2006" xmlns:o="urn:schemas-microsoft-com:office:office" xmlns:r="http://schemas.openxmlformats.org/officeDocument/2006/relationships" xmlns:m="http://schemas.openxmlformats.org/officeDocument/2006/math" xmlns:v="urn:schemas-microsoft-com:vml" xmlns:wp14="http://schemas.microsoft.com/office/word/2010/wordprocessingDrawing" xmlns:wp="http://schemas.openxmlformats.org/drawingml/2006/wordprocessingDrawing" xmlns:w10="urn:schemas-microsoft-com:office:word" xmlns:w="http://schemas.openxmlformats.org/wordprocessingml/2006/main" xmlns:w14="http://schemas.microsoft.com/office/word/2010/wordml" xmlns:w15="http://schemas.microsoft.com/office/word/2012/wordml" xmlns:wpg="http://schemas.microsoft.com/office/word/2010/wordprocessingGroup" xmlns:wpi="http://schemas.microsoft.com/office/word/2010/wordprocessingInk" xmlns:wne="http://schemas.microsoft.com/office/word/2006/wordml" xmlns:wps="http://schemas.microsoft.com/office/word/2010/wordprocessingShape" mc:Ignorable="w14 w15 wp14">
+<w:document xmlns:wpc="http://schemas.microsoft.com/office/word/2010/wordprocessingCanvas" xmlns:mo="http://schemas.microsoft.com/office/mac/office/2008/main" xmlns:mc="http://schemas.openxmlformats.org/markup-compatibility/2006" xmlns:mv="urn:schemas-microsoft-com:mac:vml" xmlns:o="urn:schemas-microsoft-com:office:office" xmlns:r="http://schemas.openxmlformats.org/officeDocument/2006/relationships" xmlns:m="http://schemas.openxmlformats.org/officeDocument/2006/math" xmlns:v="urn:schemas-microsoft-com:vml" xmlns:wp14="http://schemas.microsoft.com/office/word/2010/wordprocessingDrawing" xmlns:wp="http://schemas.openxmlformats.org/drawingml/2006/wordprocessingDrawing" xmlns:w10="urn:schemas-microsoft-com:office:word" xmlns:w="http://schemas.openxmlformats.org/wordprocessingml/2006/main" xmlns:w14="http://schemas.microsoft.com/office/word/2010/wordml" xmlns:w15="http://schemas.microsoft.com/office/word/2012/wordml" xmlns:wpg="http://schemas.microsoft.com/office/word/2010/wordprocessingGroup" xmlns:wpi="http://schemas.microsoft.com/office/word/2010/wordprocessingInk" xmlns:wne="http://schemas.microsoft.com/office/word/2006/wordml" xmlns:wps="http://schemas.microsoft.com/office/word/2010/wordprocessingShape" mc:Ignorable="w14 w15 wp14">
   <w:body>
     <w:p>
       <w:pPr>
-        <w:pStyle w:val="NoSpacing"/>
+        <w:pStyle w:val="Ingenafstand"/>
         <w:rPr>
           <w:lang w:val="en-US"/>
         </w:rPr>
@@ -31,7 +31,7 @@
     </w:p>
     <w:p>
       <w:pPr>
-        <w:pStyle w:val="NoSpacing"/>
+        <w:pStyle w:val="Ingenafstand"/>
         <w:rPr>
           <w:b/>
           <w:lang w:val="en-US"/>
@@ -53,7 +53,7 @@
     </w:p>
     <w:p>
       <w:pPr>
-        <w:pStyle w:val="NoSpacing"/>
+        <w:pStyle w:val="Ingenafstand"/>
         <w:rPr>
           <w:lang w:val="en-US"/>
         </w:rPr>
@@ -61,7 +61,7 @@
     </w:p>
     <w:p>
       <w:pPr>
-        <w:pStyle w:val="NoSpacing"/>
+        <w:pStyle w:val="Ingenafstand"/>
         <w:rPr>
           <w:lang w:val="en-US"/>
         </w:rPr>
@@ -69,7 +69,7 @@
     </w:p>
     <w:p>
       <w:pPr>
-        <w:pStyle w:val="NoSpacing"/>
+        <w:pStyle w:val="Ingenafstand"/>
         <w:rPr>
           <w:b/>
           <w:i/>
@@ -89,7 +89,7 @@
     </w:p>
     <w:p>
       <w:pPr>
-        <w:pStyle w:val="NoSpacing"/>
+        <w:pStyle w:val="Ingenafstand"/>
         <w:rPr>
           <w:b/>
           <w:i/>
@@ -100,7 +100,7 @@
     </w:p>
     <w:p>
       <w:pPr>
-        <w:pStyle w:val="NoSpacing"/>
+        <w:pStyle w:val="Ingenafstand"/>
         <w:rPr>
           <w:lang w:val="en-US"/>
         </w:rPr>
@@ -114,7 +114,7 @@
     </w:p>
     <w:tbl>
       <w:tblPr>
-        <w:tblStyle w:val="TableGrid"/>
+        <w:tblStyle w:val="Tabel-Gitter"/>
         <w:tblW w:w="0" w:type="auto"/>
         <w:tblLook w:val="04A0" w:firstRow="1" w:lastRow="0" w:firstColumn="1" w:lastColumn="0" w:noHBand="0" w:noVBand="1"/>
       </w:tblPr>
@@ -136,13 +136,12 @@
           </w:tcPr>
           <w:p>
             <w:pPr>
-              <w:pStyle w:val="NoSpacing"/>
+              <w:pStyle w:val="Ingenafstand"/>
               <w:rPr>
                 <w:b/>
                 <w:lang w:val="en-US"/>
               </w:rPr>
             </w:pPr>
-            <w:proofErr w:type="spellStart"/>
             <w:r>
               <w:rPr>
                 <w:b/>
@@ -150,7 +149,6 @@
               </w:rPr>
               <w:t>Saxion</w:t>
             </w:r>
-            <w:proofErr w:type="spellEnd"/>
           </w:p>
         </w:tc>
         <w:tc>
@@ -160,7 +158,7 @@
           </w:tcPr>
           <w:p>
             <w:pPr>
-              <w:pStyle w:val="NoSpacing"/>
+              <w:pStyle w:val="Ingenafstand"/>
               <w:rPr>
                 <w:b/>
                 <w:lang w:val="en-US"/>
@@ -182,7 +180,7 @@
           </w:tcPr>
           <w:p>
             <w:pPr>
-              <w:pStyle w:val="NoSpacing"/>
+              <w:pStyle w:val="Ingenafstand"/>
               <w:rPr>
                 <w:b/>
                 <w:lang w:val="en-US"/>
@@ -204,7 +202,7 @@
           </w:tcPr>
           <w:p>
             <w:pPr>
-              <w:pStyle w:val="NoSpacing"/>
+              <w:pStyle w:val="Ingenafstand"/>
               <w:rPr>
                 <w:b/>
                 <w:lang w:val="en-US"/>
@@ -227,7 +225,7 @@
           </w:tcPr>
           <w:p>
             <w:pPr>
-              <w:pStyle w:val="NoSpacing"/>
+              <w:pStyle w:val="Ingenafstand"/>
               <w:rPr>
                 <w:b/>
                 <w:u w:val="single"/>
@@ -250,7 +248,7 @@
           </w:tcPr>
           <w:p>
             <w:pPr>
-              <w:pStyle w:val="NoSpacing"/>
+              <w:pStyle w:val="Ingenafstand"/>
               <w:rPr>
                 <w:b/>
                 <w:u w:val="single"/>
@@ -263,83 +261,86 @@
                 <w:u w:val="single"/>
                 <w:lang w:val="en-US"/>
               </w:rPr>
-              <w:t>Present</w:t>
-            </w:r>
-            <w:proofErr w:type="gramStart"/>
-            <w:r>
+              <w:t>Present?:</w:t>
+            </w:r>
+          </w:p>
+        </w:tc>
+        <w:tc>
+          <w:tcPr>
+            <w:tcW w:w="1132" w:type="dxa"/>
+          </w:tcPr>
+          <w:p>
+            <w:pPr>
+              <w:pStyle w:val="Ingenafstand"/>
               <w:rPr>
                 <w:b/>
                 <w:u w:val="single"/>
                 <w:lang w:val="en-US"/>
               </w:rPr>
-              <w:t>?:</w:t>
-            </w:r>
-            <w:proofErr w:type="gramEnd"/>
-          </w:p>
-        </w:tc>
-        <w:tc>
-          <w:tcPr>
-            <w:tcW w:w="1132" w:type="dxa"/>
-          </w:tcPr>
-          <w:p>
-            <w:pPr>
-              <w:pStyle w:val="NoSpacing"/>
+            </w:pPr>
+            <w:r>
               <w:rPr>
                 <w:b/>
                 <w:u w:val="single"/>
                 <w:lang w:val="en-US"/>
               </w:rPr>
-            </w:pPr>
-            <w:r>
+              <w:t>Name:</w:t>
+            </w:r>
+          </w:p>
+        </w:tc>
+        <w:tc>
+          <w:tcPr>
+            <w:tcW w:w="1133" w:type="dxa"/>
+          </w:tcPr>
+          <w:p>
+            <w:pPr>
+              <w:pStyle w:val="Ingenafstand"/>
               <w:rPr>
                 <w:b/>
                 <w:u w:val="single"/>
                 <w:lang w:val="en-US"/>
               </w:rPr>
-              <w:t>Name:</w:t>
-            </w:r>
-          </w:p>
-        </w:tc>
-        <w:tc>
-          <w:tcPr>
-            <w:tcW w:w="1133" w:type="dxa"/>
-          </w:tcPr>
-          <w:p>
-            <w:pPr>
-              <w:pStyle w:val="NoSpacing"/>
+            </w:pPr>
+            <w:r>
               <w:rPr>
                 <w:b/>
                 <w:u w:val="single"/>
                 <w:lang w:val="en-US"/>
               </w:rPr>
-            </w:pPr>
-            <w:r>
+              <w:t>Present?:</w:t>
+            </w:r>
+          </w:p>
+        </w:tc>
+        <w:tc>
+          <w:tcPr>
+            <w:tcW w:w="1133" w:type="dxa"/>
+          </w:tcPr>
+          <w:p>
+            <w:pPr>
+              <w:pStyle w:val="Ingenafstand"/>
               <w:rPr>
                 <w:b/>
                 <w:u w:val="single"/>
                 <w:lang w:val="en-US"/>
               </w:rPr>
-              <w:t>Present</w:t>
-            </w:r>
-            <w:proofErr w:type="gramStart"/>
+            </w:pPr>
             <w:r>
               <w:rPr>
                 <w:b/>
                 <w:u w:val="single"/>
                 <w:lang w:val="en-US"/>
               </w:rPr>
-              <w:t>?:</w:t>
-            </w:r>
-            <w:proofErr w:type="gramEnd"/>
-          </w:p>
-        </w:tc>
-        <w:tc>
-          <w:tcPr>
-            <w:tcW w:w="1133" w:type="dxa"/>
-          </w:tcPr>
-          <w:p>
-            <w:pPr>
-              <w:pStyle w:val="NoSpacing"/>
+              <w:t>Name:</w:t>
+            </w:r>
+          </w:p>
+        </w:tc>
+        <w:tc>
+          <w:tcPr>
+            <w:tcW w:w="1133" w:type="dxa"/>
+          </w:tcPr>
+          <w:p>
+            <w:pPr>
+              <w:pStyle w:val="Ingenafstand"/>
               <w:rPr>
                 <w:b/>
                 <w:u w:val="single"/>
@@ -352,17 +353,17 @@
                 <w:u w:val="single"/>
                 <w:lang w:val="en-US"/>
               </w:rPr>
-              <w:t>Name:</w:t>
-            </w:r>
-          </w:p>
-        </w:tc>
-        <w:tc>
-          <w:tcPr>
-            <w:tcW w:w="1133" w:type="dxa"/>
-          </w:tcPr>
-          <w:p>
-            <w:pPr>
-              <w:pStyle w:val="NoSpacing"/>
+              <w:t>Present?:</w:t>
+            </w:r>
+          </w:p>
+        </w:tc>
+        <w:tc>
+          <w:tcPr>
+            <w:tcW w:w="1133" w:type="dxa"/>
+          </w:tcPr>
+          <w:p>
+            <w:pPr>
+              <w:pStyle w:val="Ingenafstand"/>
               <w:rPr>
                 <w:b/>
                 <w:u w:val="single"/>
@@ -375,74 +376,31 @@
                 <w:u w:val="single"/>
                 <w:lang w:val="en-US"/>
               </w:rPr>
-              <w:t>Present</w:t>
-            </w:r>
-            <w:proofErr w:type="gramStart"/>
-            <w:r>
+              <w:t>Name:</w:t>
+            </w:r>
+          </w:p>
+        </w:tc>
+        <w:tc>
+          <w:tcPr>
+            <w:tcW w:w="1133" w:type="dxa"/>
+          </w:tcPr>
+          <w:p>
+            <w:pPr>
+              <w:pStyle w:val="Ingenafstand"/>
               <w:rPr>
                 <w:b/>
                 <w:u w:val="single"/>
                 <w:lang w:val="en-US"/>
               </w:rPr>
-              <w:t>?:</w:t>
-            </w:r>
-            <w:proofErr w:type="gramEnd"/>
-          </w:p>
-        </w:tc>
-        <w:tc>
-          <w:tcPr>
-            <w:tcW w:w="1133" w:type="dxa"/>
-          </w:tcPr>
-          <w:p>
-            <w:pPr>
-              <w:pStyle w:val="NoSpacing"/>
+            </w:pPr>
+            <w:r>
               <w:rPr>
                 <w:b/>
                 <w:u w:val="single"/>
                 <w:lang w:val="en-US"/>
               </w:rPr>
-            </w:pPr>
-            <w:r>
-              <w:rPr>
-                <w:b/>
-                <w:u w:val="single"/>
-                <w:lang w:val="en-US"/>
-              </w:rPr>
-              <w:t>Name:</w:t>
-            </w:r>
-          </w:p>
-        </w:tc>
-        <w:tc>
-          <w:tcPr>
-            <w:tcW w:w="1133" w:type="dxa"/>
-          </w:tcPr>
-          <w:p>
-            <w:pPr>
-              <w:pStyle w:val="NoSpacing"/>
-              <w:rPr>
-                <w:b/>
-                <w:u w:val="single"/>
-                <w:lang w:val="en-US"/>
-              </w:rPr>
-            </w:pPr>
-            <w:r>
-              <w:rPr>
-                <w:b/>
-                <w:u w:val="single"/>
-                <w:lang w:val="en-US"/>
-              </w:rPr>
-              <w:t>Present</w:t>
-            </w:r>
-            <w:proofErr w:type="gramStart"/>
-            <w:r>
-              <w:rPr>
-                <w:b/>
-                <w:u w:val="single"/>
-                <w:lang w:val="en-US"/>
-              </w:rPr>
-              <w:t>?:</w:t>
-            </w:r>
-            <w:proofErr w:type="gramEnd"/>
+              <w:t>Present?:</w:t>
+            </w:r>
           </w:p>
         </w:tc>
       </w:tr>
@@ -453,7 +411,7 @@
           </w:tcPr>
           <w:p>
             <w:pPr>
-              <w:pStyle w:val="NoSpacing"/>
+              <w:pStyle w:val="Ingenafstand"/>
               <w:rPr>
                 <w:lang w:val="en-US"/>
               </w:rPr>
@@ -472,7 +430,7 @@
           </w:tcPr>
           <w:p>
             <w:pPr>
-              <w:pStyle w:val="NoSpacing"/>
+              <w:pStyle w:val="Ingenafstand"/>
               <w:rPr>
                 <w:lang w:val="en-US"/>
               </w:rPr>
@@ -491,7 +449,7 @@
           </w:tcPr>
           <w:p>
             <w:pPr>
-              <w:pStyle w:val="NoSpacing"/>
+              <w:pStyle w:val="Ingenafstand"/>
               <w:rPr>
                 <w:lang w:val="en-US"/>
               </w:rPr>
@@ -510,20 +468,20 @@
           </w:tcPr>
           <w:p>
             <w:pPr>
-              <w:pStyle w:val="NoSpacing"/>
-              <w:rPr>
-                <w:lang w:val="en-US"/>
-              </w:rPr>
-            </w:pPr>
-          </w:p>
-        </w:tc>
-        <w:tc>
-          <w:tcPr>
-            <w:tcW w:w="1133" w:type="dxa"/>
-          </w:tcPr>
-          <w:p>
-            <w:pPr>
-              <w:pStyle w:val="NoSpacing"/>
+              <w:pStyle w:val="Ingenafstand"/>
+              <w:rPr>
+                <w:lang w:val="en-US"/>
+              </w:rPr>
+            </w:pPr>
+          </w:p>
+        </w:tc>
+        <w:tc>
+          <w:tcPr>
+            <w:tcW w:w="1133" w:type="dxa"/>
+          </w:tcPr>
+          <w:p>
+            <w:pPr>
+              <w:pStyle w:val="Ingenafstand"/>
               <w:rPr>
                 <w:lang w:val="en-US"/>
               </w:rPr>
@@ -542,20 +500,20 @@
           </w:tcPr>
           <w:p>
             <w:pPr>
-              <w:pStyle w:val="NoSpacing"/>
-              <w:rPr>
-                <w:lang w:val="en-US"/>
-              </w:rPr>
-            </w:pPr>
-          </w:p>
-        </w:tc>
-        <w:tc>
-          <w:tcPr>
-            <w:tcW w:w="1133" w:type="dxa"/>
-          </w:tcPr>
-          <w:p>
-            <w:pPr>
-              <w:pStyle w:val="NoSpacing"/>
+              <w:pStyle w:val="Ingenafstand"/>
+              <w:rPr>
+                <w:lang w:val="en-US"/>
+              </w:rPr>
+            </w:pPr>
+          </w:p>
+        </w:tc>
+        <w:tc>
+          <w:tcPr>
+            <w:tcW w:w="1133" w:type="dxa"/>
+          </w:tcPr>
+          <w:p>
+            <w:pPr>
+              <w:pStyle w:val="Ingenafstand"/>
               <w:rPr>
                 <w:lang w:val="en-US"/>
               </w:rPr>
@@ -574,7 +532,7 @@
           </w:tcPr>
           <w:p>
             <w:pPr>
-              <w:pStyle w:val="NoSpacing"/>
+              <w:pStyle w:val="Ingenafstand"/>
               <w:rPr>
                 <w:lang w:val="en-US"/>
               </w:rPr>
@@ -589,7 +547,7 @@
           </w:tcPr>
           <w:p>
             <w:pPr>
-              <w:pStyle w:val="NoSpacing"/>
+              <w:pStyle w:val="Ingenafstand"/>
               <w:rPr>
                 <w:lang w:val="en-US"/>
               </w:rPr>
@@ -608,7 +566,7 @@
           </w:tcPr>
           <w:p>
             <w:pPr>
-              <w:pStyle w:val="NoSpacing"/>
+              <w:pStyle w:val="Ingenafstand"/>
               <w:rPr>
                 <w:lang w:val="en-US"/>
               </w:rPr>
@@ -621,7 +579,7 @@
           </w:tcPr>
           <w:p>
             <w:pPr>
-              <w:pStyle w:val="NoSpacing"/>
+              <w:pStyle w:val="Ingenafstand"/>
               <w:rPr>
                 <w:lang w:val="en-US"/>
               </w:rPr>
@@ -640,59 +598,59 @@
           </w:tcPr>
           <w:p>
             <w:pPr>
-              <w:pStyle w:val="NoSpacing"/>
-              <w:rPr>
-                <w:lang w:val="en-US"/>
-              </w:rPr>
-            </w:pPr>
-          </w:p>
-        </w:tc>
-        <w:tc>
-          <w:tcPr>
-            <w:tcW w:w="1133" w:type="dxa"/>
-          </w:tcPr>
-          <w:p>
-            <w:pPr>
-              <w:pStyle w:val="NoSpacing"/>
-              <w:rPr>
-                <w:lang w:val="en-US"/>
-              </w:rPr>
-            </w:pPr>
-          </w:p>
-        </w:tc>
-        <w:tc>
-          <w:tcPr>
-            <w:tcW w:w="1133" w:type="dxa"/>
-          </w:tcPr>
-          <w:p>
-            <w:pPr>
-              <w:pStyle w:val="NoSpacing"/>
-              <w:rPr>
-                <w:lang w:val="en-US"/>
-              </w:rPr>
-            </w:pPr>
-          </w:p>
-        </w:tc>
-        <w:tc>
-          <w:tcPr>
-            <w:tcW w:w="1133" w:type="dxa"/>
-          </w:tcPr>
-          <w:p>
-            <w:pPr>
-              <w:pStyle w:val="NoSpacing"/>
-              <w:rPr>
-                <w:lang w:val="en-US"/>
-              </w:rPr>
-            </w:pPr>
-          </w:p>
-        </w:tc>
-        <w:tc>
-          <w:tcPr>
-            <w:tcW w:w="1133" w:type="dxa"/>
-          </w:tcPr>
-          <w:p>
-            <w:pPr>
-              <w:pStyle w:val="NoSpacing"/>
+              <w:pStyle w:val="Ingenafstand"/>
+              <w:rPr>
+                <w:lang w:val="en-US"/>
+              </w:rPr>
+            </w:pPr>
+          </w:p>
+        </w:tc>
+        <w:tc>
+          <w:tcPr>
+            <w:tcW w:w="1133" w:type="dxa"/>
+          </w:tcPr>
+          <w:p>
+            <w:pPr>
+              <w:pStyle w:val="Ingenafstand"/>
+              <w:rPr>
+                <w:lang w:val="en-US"/>
+              </w:rPr>
+            </w:pPr>
+          </w:p>
+        </w:tc>
+        <w:tc>
+          <w:tcPr>
+            <w:tcW w:w="1133" w:type="dxa"/>
+          </w:tcPr>
+          <w:p>
+            <w:pPr>
+              <w:pStyle w:val="Ingenafstand"/>
+              <w:rPr>
+                <w:lang w:val="en-US"/>
+              </w:rPr>
+            </w:pPr>
+          </w:p>
+        </w:tc>
+        <w:tc>
+          <w:tcPr>
+            <w:tcW w:w="1133" w:type="dxa"/>
+          </w:tcPr>
+          <w:p>
+            <w:pPr>
+              <w:pStyle w:val="Ingenafstand"/>
+              <w:rPr>
+                <w:lang w:val="en-US"/>
+              </w:rPr>
+            </w:pPr>
+          </w:p>
+        </w:tc>
+        <w:tc>
+          <w:tcPr>
+            <w:tcW w:w="1133" w:type="dxa"/>
+          </w:tcPr>
+          <w:p>
+            <w:pPr>
+              <w:pStyle w:val="Ingenafstand"/>
               <w:rPr>
                 <w:lang w:val="en-US"/>
               </w:rPr>
@@ -707,20 +665,20 @@
           </w:tcPr>
           <w:p>
             <w:pPr>
-              <w:pStyle w:val="NoSpacing"/>
-              <w:rPr>
-                <w:lang w:val="en-US"/>
-              </w:rPr>
-            </w:pPr>
-          </w:p>
-        </w:tc>
-        <w:tc>
-          <w:tcPr>
-            <w:tcW w:w="1133" w:type="dxa"/>
-          </w:tcPr>
-          <w:p>
-            <w:pPr>
-              <w:pStyle w:val="NoSpacing"/>
+              <w:pStyle w:val="Ingenafstand"/>
+              <w:rPr>
+                <w:lang w:val="en-US"/>
+              </w:rPr>
+            </w:pPr>
+          </w:p>
+        </w:tc>
+        <w:tc>
+          <w:tcPr>
+            <w:tcW w:w="1133" w:type="dxa"/>
+          </w:tcPr>
+          <w:p>
+            <w:pPr>
+              <w:pStyle w:val="Ingenafstand"/>
               <w:rPr>
                 <w:lang w:val="en-US"/>
               </w:rPr>
@@ -733,7 +691,7 @@
           </w:tcPr>
           <w:p>
             <w:pPr>
-              <w:pStyle w:val="NoSpacing"/>
+              <w:pStyle w:val="Ingenafstand"/>
               <w:rPr>
                 <w:lang w:val="en-US"/>
               </w:rPr>
@@ -752,59 +710,59 @@
           </w:tcPr>
           <w:p>
             <w:pPr>
-              <w:pStyle w:val="NoSpacing"/>
-              <w:rPr>
-                <w:lang w:val="en-US"/>
-              </w:rPr>
-            </w:pPr>
-          </w:p>
-        </w:tc>
-        <w:tc>
-          <w:tcPr>
-            <w:tcW w:w="1133" w:type="dxa"/>
-          </w:tcPr>
-          <w:p>
-            <w:pPr>
-              <w:pStyle w:val="NoSpacing"/>
-              <w:rPr>
-                <w:lang w:val="en-US"/>
-              </w:rPr>
-            </w:pPr>
-          </w:p>
-        </w:tc>
-        <w:tc>
-          <w:tcPr>
-            <w:tcW w:w="1133" w:type="dxa"/>
-          </w:tcPr>
-          <w:p>
-            <w:pPr>
-              <w:pStyle w:val="NoSpacing"/>
-              <w:rPr>
-                <w:lang w:val="en-US"/>
-              </w:rPr>
-            </w:pPr>
-          </w:p>
-        </w:tc>
-        <w:tc>
-          <w:tcPr>
-            <w:tcW w:w="1133" w:type="dxa"/>
-          </w:tcPr>
-          <w:p>
-            <w:pPr>
-              <w:pStyle w:val="NoSpacing"/>
-              <w:rPr>
-                <w:lang w:val="en-US"/>
-              </w:rPr>
-            </w:pPr>
-          </w:p>
-        </w:tc>
-        <w:tc>
-          <w:tcPr>
-            <w:tcW w:w="1133" w:type="dxa"/>
-          </w:tcPr>
-          <w:p>
-            <w:pPr>
-              <w:pStyle w:val="NoSpacing"/>
+              <w:pStyle w:val="Ingenafstand"/>
+              <w:rPr>
+                <w:lang w:val="en-US"/>
+              </w:rPr>
+            </w:pPr>
+          </w:p>
+        </w:tc>
+        <w:tc>
+          <w:tcPr>
+            <w:tcW w:w="1133" w:type="dxa"/>
+          </w:tcPr>
+          <w:p>
+            <w:pPr>
+              <w:pStyle w:val="Ingenafstand"/>
+              <w:rPr>
+                <w:lang w:val="en-US"/>
+              </w:rPr>
+            </w:pPr>
+          </w:p>
+        </w:tc>
+        <w:tc>
+          <w:tcPr>
+            <w:tcW w:w="1133" w:type="dxa"/>
+          </w:tcPr>
+          <w:p>
+            <w:pPr>
+              <w:pStyle w:val="Ingenafstand"/>
+              <w:rPr>
+                <w:lang w:val="en-US"/>
+              </w:rPr>
+            </w:pPr>
+          </w:p>
+        </w:tc>
+        <w:tc>
+          <w:tcPr>
+            <w:tcW w:w="1133" w:type="dxa"/>
+          </w:tcPr>
+          <w:p>
+            <w:pPr>
+              <w:pStyle w:val="Ingenafstand"/>
+              <w:rPr>
+                <w:lang w:val="en-US"/>
+              </w:rPr>
+            </w:pPr>
+          </w:p>
+        </w:tc>
+        <w:tc>
+          <w:tcPr>
+            <w:tcW w:w="1133" w:type="dxa"/>
+          </w:tcPr>
+          <w:p>
+            <w:pPr>
+              <w:pStyle w:val="Ingenafstand"/>
               <w:rPr>
                 <w:lang w:val="en-US"/>
               </w:rPr>
@@ -819,20 +777,20 @@
           </w:tcPr>
           <w:p>
             <w:pPr>
-              <w:pStyle w:val="NoSpacing"/>
-              <w:rPr>
-                <w:lang w:val="en-US"/>
-              </w:rPr>
-            </w:pPr>
-          </w:p>
-        </w:tc>
-        <w:tc>
-          <w:tcPr>
-            <w:tcW w:w="1133" w:type="dxa"/>
-          </w:tcPr>
-          <w:p>
-            <w:pPr>
-              <w:pStyle w:val="NoSpacing"/>
+              <w:pStyle w:val="Ingenafstand"/>
+              <w:rPr>
+                <w:lang w:val="en-US"/>
+              </w:rPr>
+            </w:pPr>
+          </w:p>
+        </w:tc>
+        <w:tc>
+          <w:tcPr>
+            <w:tcW w:w="1133" w:type="dxa"/>
+          </w:tcPr>
+          <w:p>
+            <w:pPr>
+              <w:pStyle w:val="Ingenafstand"/>
               <w:rPr>
                 <w:lang w:val="en-US"/>
               </w:rPr>
@@ -845,7 +803,7 @@
           </w:tcPr>
           <w:p>
             <w:pPr>
-              <w:pStyle w:val="NoSpacing"/>
+              <w:pStyle w:val="Ingenafstand"/>
               <w:rPr>
                 <w:lang w:val="en-US"/>
               </w:rPr>
@@ -864,59 +822,59 @@
           </w:tcPr>
           <w:p>
             <w:pPr>
-              <w:pStyle w:val="NoSpacing"/>
-              <w:rPr>
-                <w:lang w:val="en-US"/>
-              </w:rPr>
-            </w:pPr>
-          </w:p>
-        </w:tc>
-        <w:tc>
-          <w:tcPr>
-            <w:tcW w:w="1133" w:type="dxa"/>
-          </w:tcPr>
-          <w:p>
-            <w:pPr>
-              <w:pStyle w:val="NoSpacing"/>
-              <w:rPr>
-                <w:lang w:val="en-US"/>
-              </w:rPr>
-            </w:pPr>
-          </w:p>
-        </w:tc>
-        <w:tc>
-          <w:tcPr>
-            <w:tcW w:w="1133" w:type="dxa"/>
-          </w:tcPr>
-          <w:p>
-            <w:pPr>
-              <w:pStyle w:val="NoSpacing"/>
-              <w:rPr>
-                <w:lang w:val="en-US"/>
-              </w:rPr>
-            </w:pPr>
-          </w:p>
-        </w:tc>
-        <w:tc>
-          <w:tcPr>
-            <w:tcW w:w="1133" w:type="dxa"/>
-          </w:tcPr>
-          <w:p>
-            <w:pPr>
-              <w:pStyle w:val="NoSpacing"/>
-              <w:rPr>
-                <w:lang w:val="en-US"/>
-              </w:rPr>
-            </w:pPr>
-          </w:p>
-        </w:tc>
-        <w:tc>
-          <w:tcPr>
-            <w:tcW w:w="1133" w:type="dxa"/>
-          </w:tcPr>
-          <w:p>
-            <w:pPr>
-              <w:pStyle w:val="NoSpacing"/>
+              <w:pStyle w:val="Ingenafstand"/>
+              <w:rPr>
+                <w:lang w:val="en-US"/>
+              </w:rPr>
+            </w:pPr>
+          </w:p>
+        </w:tc>
+        <w:tc>
+          <w:tcPr>
+            <w:tcW w:w="1133" w:type="dxa"/>
+          </w:tcPr>
+          <w:p>
+            <w:pPr>
+              <w:pStyle w:val="Ingenafstand"/>
+              <w:rPr>
+                <w:lang w:val="en-US"/>
+              </w:rPr>
+            </w:pPr>
+          </w:p>
+        </w:tc>
+        <w:tc>
+          <w:tcPr>
+            <w:tcW w:w="1133" w:type="dxa"/>
+          </w:tcPr>
+          <w:p>
+            <w:pPr>
+              <w:pStyle w:val="Ingenafstand"/>
+              <w:rPr>
+                <w:lang w:val="en-US"/>
+              </w:rPr>
+            </w:pPr>
+          </w:p>
+        </w:tc>
+        <w:tc>
+          <w:tcPr>
+            <w:tcW w:w="1133" w:type="dxa"/>
+          </w:tcPr>
+          <w:p>
+            <w:pPr>
+              <w:pStyle w:val="Ingenafstand"/>
+              <w:rPr>
+                <w:lang w:val="en-US"/>
+              </w:rPr>
+            </w:pPr>
+          </w:p>
+        </w:tc>
+        <w:tc>
+          <w:tcPr>
+            <w:tcW w:w="1133" w:type="dxa"/>
+          </w:tcPr>
+          <w:p>
+            <w:pPr>
+              <w:pStyle w:val="Ingenafstand"/>
               <w:rPr>
                 <w:lang w:val="en-US"/>
               </w:rPr>
@@ -931,20 +889,20 @@
           </w:tcPr>
           <w:p>
             <w:pPr>
-              <w:pStyle w:val="NoSpacing"/>
-              <w:rPr>
-                <w:lang w:val="en-US"/>
-              </w:rPr>
-            </w:pPr>
-          </w:p>
-        </w:tc>
-        <w:tc>
-          <w:tcPr>
-            <w:tcW w:w="1133" w:type="dxa"/>
-          </w:tcPr>
-          <w:p>
-            <w:pPr>
-              <w:pStyle w:val="NoSpacing"/>
+              <w:pStyle w:val="Ingenafstand"/>
+              <w:rPr>
+                <w:lang w:val="en-US"/>
+              </w:rPr>
+            </w:pPr>
+          </w:p>
+        </w:tc>
+        <w:tc>
+          <w:tcPr>
+            <w:tcW w:w="1133" w:type="dxa"/>
+          </w:tcPr>
+          <w:p>
+            <w:pPr>
+              <w:pStyle w:val="Ingenafstand"/>
               <w:rPr>
                 <w:lang w:val="en-US"/>
               </w:rPr>
@@ -957,7 +915,7 @@
           </w:tcPr>
           <w:p>
             <w:pPr>
-              <w:pStyle w:val="NoSpacing"/>
+              <w:pStyle w:val="Ingenafstand"/>
               <w:rPr>
                 <w:lang w:val="en-US"/>
               </w:rPr>
@@ -976,59 +934,67 @@
           </w:tcPr>
           <w:p>
             <w:pPr>
-              <w:pStyle w:val="NoSpacing"/>
-              <w:rPr>
-                <w:lang w:val="en-US"/>
-              </w:rPr>
-            </w:pPr>
-          </w:p>
-        </w:tc>
-        <w:tc>
-          <w:tcPr>
-            <w:tcW w:w="1133" w:type="dxa"/>
-          </w:tcPr>
-          <w:p>
-            <w:pPr>
-              <w:pStyle w:val="NoSpacing"/>
-              <w:rPr>
-                <w:lang w:val="en-US"/>
-              </w:rPr>
-            </w:pPr>
-          </w:p>
-        </w:tc>
-        <w:tc>
-          <w:tcPr>
-            <w:tcW w:w="1133" w:type="dxa"/>
-          </w:tcPr>
-          <w:p>
-            <w:pPr>
-              <w:pStyle w:val="NoSpacing"/>
-              <w:rPr>
-                <w:lang w:val="en-US"/>
-              </w:rPr>
-            </w:pPr>
-          </w:p>
-        </w:tc>
-        <w:tc>
-          <w:tcPr>
-            <w:tcW w:w="1133" w:type="dxa"/>
-          </w:tcPr>
-          <w:p>
-            <w:pPr>
-              <w:pStyle w:val="NoSpacing"/>
-              <w:rPr>
-                <w:lang w:val="en-US"/>
-              </w:rPr>
-            </w:pPr>
-          </w:p>
-        </w:tc>
-        <w:tc>
-          <w:tcPr>
-            <w:tcW w:w="1133" w:type="dxa"/>
-          </w:tcPr>
-          <w:p>
-            <w:pPr>
-              <w:pStyle w:val="NoSpacing"/>
+              <w:pStyle w:val="Ingenafstand"/>
+              <w:rPr>
+                <w:lang w:val="en-US"/>
+              </w:rPr>
+            </w:pPr>
+            <w:r>
+              <w:rPr>
+                <w:lang w:val="en-US"/>
+              </w:rPr>
+              <w:t>Yes</w:t>
+            </w:r>
+            <w:bookmarkStart w:id="0" w:name="_GoBack"/>
+            <w:bookmarkEnd w:id="0"/>
+          </w:p>
+        </w:tc>
+        <w:tc>
+          <w:tcPr>
+            <w:tcW w:w="1133" w:type="dxa"/>
+          </w:tcPr>
+          <w:p>
+            <w:pPr>
+              <w:pStyle w:val="Ingenafstand"/>
+              <w:rPr>
+                <w:lang w:val="en-US"/>
+              </w:rPr>
+            </w:pPr>
+          </w:p>
+        </w:tc>
+        <w:tc>
+          <w:tcPr>
+            <w:tcW w:w="1133" w:type="dxa"/>
+          </w:tcPr>
+          <w:p>
+            <w:pPr>
+              <w:pStyle w:val="Ingenafstand"/>
+              <w:rPr>
+                <w:lang w:val="en-US"/>
+              </w:rPr>
+            </w:pPr>
+          </w:p>
+        </w:tc>
+        <w:tc>
+          <w:tcPr>
+            <w:tcW w:w="1133" w:type="dxa"/>
+          </w:tcPr>
+          <w:p>
+            <w:pPr>
+              <w:pStyle w:val="Ingenafstand"/>
+              <w:rPr>
+                <w:lang w:val="en-US"/>
+              </w:rPr>
+            </w:pPr>
+          </w:p>
+        </w:tc>
+        <w:tc>
+          <w:tcPr>
+            <w:tcW w:w="1133" w:type="dxa"/>
+          </w:tcPr>
+          <w:p>
+            <w:pPr>
+              <w:pStyle w:val="Ingenafstand"/>
               <w:rPr>
                 <w:lang w:val="en-US"/>
               </w:rPr>
@@ -1046,7 +1012,7 @@
     </w:p>
     <w:tbl>
       <w:tblPr>
-        <w:tblStyle w:val="TableGrid"/>
+        <w:tblStyle w:val="Tabel-Gitter"/>
         <w:tblW w:w="9067" w:type="dxa"/>
         <w:tblLook w:val="04A0" w:firstRow="1" w:lastRow="0" w:firstColumn="1" w:lastColumn="0" w:noHBand="0" w:noVBand="1"/>
       </w:tblPr>
@@ -1164,14 +1130,12 @@
                 <w:lang w:val="en-US"/>
               </w:rPr>
             </w:pPr>
-            <w:proofErr w:type="spellStart"/>
             <w:r>
               <w:rPr>
                 <w:lang w:val="en-US"/>
               </w:rPr>
               <w:t>Saxion</w:t>
             </w:r>
-            <w:proofErr w:type="spellEnd"/>
           </w:p>
         </w:tc>
       </w:tr>
@@ -1186,14 +1150,12 @@
                 <w:lang w:val="en-US"/>
               </w:rPr>
             </w:pPr>
-            <w:proofErr w:type="spellStart"/>
             <w:r>
               <w:rPr>
                 <w:lang w:val="en-US"/>
               </w:rPr>
               <w:t>PoA</w:t>
             </w:r>
-            <w:proofErr w:type="spellEnd"/>
           </w:p>
         </w:tc>
         <w:tc>
@@ -1224,14 +1186,12 @@
                 <w:lang w:val="en-US"/>
               </w:rPr>
             </w:pPr>
-            <w:proofErr w:type="spellStart"/>
             <w:r>
               <w:rPr>
                 <w:lang w:val="en-US"/>
               </w:rPr>
               <w:t>Saxion</w:t>
             </w:r>
-            <w:proofErr w:type="spellEnd"/>
           </w:p>
         </w:tc>
       </w:tr>
@@ -1288,8 +1248,6 @@
               </w:rPr>
               <w:t>Saxion</w:t>
             </w:r>
-            <w:bookmarkStart w:id="0" w:name="_GoBack"/>
-            <w:bookmarkEnd w:id="0"/>
           </w:p>
         </w:tc>
       </w:tr>
@@ -1304,6 +1262,12 @@
                 <w:lang w:val="en-US"/>
               </w:rPr>
             </w:pPr>
+            <w:r>
+              <w:rPr>
+                <w:lang w:val="en-US"/>
+              </w:rPr>
+              <w:t>Follow up on application for Barcelona trip</w:t>
+            </w:r>
           </w:p>
         </w:tc>
         <w:tc>
@@ -1316,6 +1280,12 @@
                 <w:lang w:val="en-US"/>
               </w:rPr>
             </w:pPr>
+            <w:r>
+              <w:rPr>
+                <w:lang w:val="en-US"/>
+              </w:rPr>
+              <w:t xml:space="preserve">5-10 </w:t>
+            </w:r>
           </w:p>
         </w:tc>
         <w:tc>
@@ -1328,6 +1298,12 @@
                 <w:lang w:val="en-US"/>
               </w:rPr>
             </w:pPr>
+            <w:r>
+              <w:rPr>
+                <w:lang w:val="en-US"/>
+              </w:rPr>
+              <w:t>AAU</w:t>
+            </w:r>
           </w:p>
         </w:tc>
       </w:tr>
@@ -1714,7 +1690,7 @@
     </w:tbl>
     <w:p>
       <w:pPr>
-        <w:pStyle w:val="NoSpacing"/>
+        <w:pStyle w:val="Ingenafstand"/>
         <w:rPr>
           <w:lang w:val="en-US"/>
         </w:rPr>
@@ -1722,7 +1698,7 @@
     </w:p>
     <w:p>
       <w:pPr>
-        <w:pStyle w:val="NoSpacing"/>
+        <w:pStyle w:val="Ingenafstand"/>
         <w:rPr>
           <w:b/>
           <w:lang w:val="en-US"/>
@@ -1766,7 +1742,7 @@
     </w:p>
     <w:p>
       <w:pPr>
-        <w:pStyle w:val="NoSpacing"/>
+        <w:pStyle w:val="Ingenafstand"/>
         <w:rPr>
           <w:b/>
           <w:lang w:val="en-US"/>
@@ -1810,7 +1786,7 @@
     </w:p>
     <w:p>
       <w:pPr>
-        <w:pStyle w:val="NoSpacing"/>
+        <w:pStyle w:val="Ingenafstand"/>
         <w:rPr>
           <w:lang w:val="en-US"/>
         </w:rPr>
@@ -1818,7 +1794,7 @@
     </w:p>
     <w:p>
       <w:pPr>
-        <w:pStyle w:val="NoSpacing"/>
+        <w:pStyle w:val="Ingenafstand"/>
         <w:rPr>
           <w:lang w:val="en-US"/>
         </w:rPr>
@@ -1826,7 +1802,7 @@
     </w:p>
     <w:p>
       <w:pPr>
-        <w:pStyle w:val="NoSpacing"/>
+        <w:pStyle w:val="Ingenafstand"/>
         <w:rPr>
           <w:lang w:val="en-US"/>
         </w:rPr>
@@ -1834,7 +1810,7 @@
     </w:p>
     <w:p>
       <w:pPr>
-        <w:pStyle w:val="NoSpacing"/>
+        <w:pStyle w:val="Ingenafstand"/>
         <w:rPr>
           <w:lang w:val="en-US"/>
         </w:rPr>
@@ -1842,7 +1818,7 @@
     </w:p>
     <w:p>
       <w:pPr>
-        <w:pStyle w:val="NoSpacing"/>
+        <w:pStyle w:val="Ingenafstand"/>
         <w:rPr>
           <w:lang w:val="en-US"/>
         </w:rPr>
@@ -1850,7 +1826,7 @@
     </w:p>
     <w:p>
       <w:pPr>
-        <w:pStyle w:val="NoSpacing"/>
+        <w:pStyle w:val="Ingenafstand"/>
         <w:rPr>
           <w:lang w:val="en-US"/>
         </w:rPr>
@@ -1858,7 +1834,7 @@
     </w:p>
     <w:p>
       <w:pPr>
-        <w:pStyle w:val="NoSpacing"/>
+        <w:pStyle w:val="Ingenafstand"/>
         <w:rPr>
           <w:lang w:val="en-US"/>
         </w:rPr>
@@ -1866,7 +1842,7 @@
     </w:p>
     <w:p>
       <w:pPr>
-        <w:pStyle w:val="NoSpacing"/>
+        <w:pStyle w:val="Ingenafstand"/>
         <w:rPr>
           <w:lang w:val="en-US"/>
         </w:rPr>
@@ -1874,7 +1850,7 @@
     </w:p>
     <w:p>
       <w:pPr>
-        <w:pStyle w:val="NoSpacing"/>
+        <w:pStyle w:val="Ingenafstand"/>
         <w:rPr>
           <w:lang w:val="en-US"/>
         </w:rPr>
@@ -1882,7 +1858,7 @@
     </w:p>
     <w:p>
       <w:pPr>
-        <w:pStyle w:val="NoSpacing"/>
+        <w:pStyle w:val="Ingenafstand"/>
         <w:rPr>
           <w:lang w:val="en-US"/>
         </w:rPr>
@@ -1890,7 +1866,7 @@
     </w:p>
     <w:p>
       <w:pPr>
-        <w:pStyle w:val="NoSpacing"/>
+        <w:pStyle w:val="Ingenafstand"/>
         <w:rPr>
           <w:lang w:val="en-US"/>
         </w:rPr>
@@ -1898,7 +1874,7 @@
     </w:p>
     <w:p>
       <w:pPr>
-        <w:pStyle w:val="NoSpacing"/>
+        <w:pStyle w:val="Ingenafstand"/>
         <w:rPr>
           <w:lang w:val="en-US"/>
         </w:rPr>
@@ -1906,7 +1882,7 @@
     </w:p>
     <w:p>
       <w:pPr>
-        <w:pStyle w:val="NoSpacing"/>
+        <w:pStyle w:val="Ingenafstand"/>
         <w:rPr>
           <w:lang w:val="en-US"/>
         </w:rPr>
@@ -1914,7 +1890,7 @@
     </w:p>
     <w:p>
       <w:pPr>
-        <w:pStyle w:val="NoSpacing"/>
+        <w:pStyle w:val="Ingenafstand"/>
         <w:rPr>
           <w:lang w:val="en-US"/>
         </w:rPr>
@@ -1940,7 +1916,7 @@
 </file>
 
 <file path=word/endnotes.xml><?xml version="1.0" encoding="utf-8"?>
-<w:endnotes xmlns:wpc="http://schemas.microsoft.com/office/word/2010/wordprocessingCanvas" xmlns:mc="http://schemas.openxmlformats.org/markup-compatibility/2006" xmlns:o="urn:schemas-microsoft-com:office:office" xmlns:r="http://schemas.openxmlformats.org/officeDocument/2006/relationships" xmlns:m="http://schemas.openxmlformats.org/officeDocument/2006/math" xmlns:v="urn:schemas-microsoft-com:vml" xmlns:wp14="http://schemas.microsoft.com/office/word/2010/wordprocessingDrawing" xmlns:wp="http://schemas.openxmlformats.org/drawingml/2006/wordprocessingDrawing" xmlns:w10="urn:schemas-microsoft-com:office:word" xmlns:w="http://schemas.openxmlformats.org/wordprocessingml/2006/main" xmlns:w14="http://schemas.microsoft.com/office/word/2010/wordml" xmlns:w15="http://schemas.microsoft.com/office/word/2012/wordml" xmlns:wpg="http://schemas.microsoft.com/office/word/2010/wordprocessingGroup" xmlns:wpi="http://schemas.microsoft.com/office/word/2010/wordprocessingInk" xmlns:wne="http://schemas.microsoft.com/office/word/2006/wordml" xmlns:wps="http://schemas.microsoft.com/office/word/2010/wordprocessingShape" mc:Ignorable="w14 w15 wp14">
+<w:endnotes xmlns:wpc="http://schemas.microsoft.com/office/word/2010/wordprocessingCanvas" xmlns:mo="http://schemas.microsoft.com/office/mac/office/2008/main" xmlns:mc="http://schemas.openxmlformats.org/markup-compatibility/2006" xmlns:mv="urn:schemas-microsoft-com:mac:vml" xmlns:o="urn:schemas-microsoft-com:office:office" xmlns:r="http://schemas.openxmlformats.org/officeDocument/2006/relationships" xmlns:m="http://schemas.openxmlformats.org/officeDocument/2006/math" xmlns:v="urn:schemas-microsoft-com:vml" xmlns:wp14="http://schemas.microsoft.com/office/word/2010/wordprocessingDrawing" xmlns:wp="http://schemas.openxmlformats.org/drawingml/2006/wordprocessingDrawing" xmlns:w10="urn:schemas-microsoft-com:office:word" xmlns:w="http://schemas.openxmlformats.org/wordprocessingml/2006/main" xmlns:w14="http://schemas.microsoft.com/office/word/2010/wordml" xmlns:w15="http://schemas.microsoft.com/office/word/2012/wordml" xmlns:wpg="http://schemas.microsoft.com/office/word/2010/wordprocessingGroup" xmlns:wpi="http://schemas.microsoft.com/office/word/2010/wordprocessingInk" xmlns:wne="http://schemas.microsoft.com/office/word/2006/wordml" xmlns:wps="http://schemas.microsoft.com/office/word/2010/wordprocessingShape" mc:Ignorable="w14 w15 wp14">
   <w:endnote w:type="separator" w:id="-1">
     <w:p>
       <w:pPr>
@@ -1965,18 +1941,18 @@
 </file>
 
 <file path=word/footer1.xml><?xml version="1.0" encoding="utf-8"?>
-<w:ftr xmlns:wpc="http://schemas.microsoft.com/office/word/2010/wordprocessingCanvas" xmlns:mc="http://schemas.openxmlformats.org/markup-compatibility/2006" xmlns:o="urn:schemas-microsoft-com:office:office" xmlns:r="http://schemas.openxmlformats.org/officeDocument/2006/relationships" xmlns:m="http://schemas.openxmlformats.org/officeDocument/2006/math" xmlns:v="urn:schemas-microsoft-com:vml" xmlns:wp14="http://schemas.microsoft.com/office/word/2010/wordprocessingDrawing" xmlns:wp="http://schemas.openxmlformats.org/drawingml/2006/wordprocessingDrawing" xmlns:w10="urn:schemas-microsoft-com:office:word" xmlns:w="http://schemas.openxmlformats.org/wordprocessingml/2006/main" xmlns:w14="http://schemas.microsoft.com/office/word/2010/wordml" xmlns:w15="http://schemas.microsoft.com/office/word/2012/wordml" xmlns:wpg="http://schemas.microsoft.com/office/word/2010/wordprocessingGroup" xmlns:wpi="http://schemas.microsoft.com/office/word/2010/wordprocessingInk" xmlns:wne="http://schemas.microsoft.com/office/word/2006/wordml" xmlns:wps="http://schemas.microsoft.com/office/word/2010/wordprocessingShape" mc:Ignorable="w14 w15 wp14">
+<w:ftr xmlns:wpc="http://schemas.microsoft.com/office/word/2010/wordprocessingCanvas" xmlns:mo="http://schemas.microsoft.com/office/mac/office/2008/main" xmlns:mc="http://schemas.openxmlformats.org/markup-compatibility/2006" xmlns:mv="urn:schemas-microsoft-com:mac:vml" xmlns:o="urn:schemas-microsoft-com:office:office" xmlns:r="http://schemas.openxmlformats.org/officeDocument/2006/relationships" xmlns:m="http://schemas.openxmlformats.org/officeDocument/2006/math" xmlns:v="urn:schemas-microsoft-com:vml" xmlns:wp14="http://schemas.microsoft.com/office/word/2010/wordprocessingDrawing" xmlns:wp="http://schemas.openxmlformats.org/drawingml/2006/wordprocessingDrawing" xmlns:w10="urn:schemas-microsoft-com:office:word" xmlns:w="http://schemas.openxmlformats.org/wordprocessingml/2006/main" xmlns:w14="http://schemas.microsoft.com/office/word/2010/wordml" xmlns:w15="http://schemas.microsoft.com/office/word/2012/wordml" xmlns:wpg="http://schemas.microsoft.com/office/word/2010/wordprocessingGroup" xmlns:wpi="http://schemas.microsoft.com/office/word/2010/wordprocessingInk" xmlns:wne="http://schemas.microsoft.com/office/word/2006/wordml" xmlns:wps="http://schemas.microsoft.com/office/word/2010/wordprocessingShape" mc:Ignorable="w14 w15 wp14">
   <w:p>
     <w:pPr>
-      <w:pStyle w:val="Footer"/>
+      <w:pStyle w:val="Sidefod"/>
     </w:pPr>
     <w:r>
       <w:rPr>
         <w:noProof/>
-        <w:lang w:eastAsia="nl-NL"/>
+        <w:lang w:val="da-DK" w:eastAsia="da-DK"/>
       </w:rPr>
       <w:drawing>
-        <wp:anchor distT="0" distB="0" distL="114300" distR="114300" simplePos="0" relativeHeight="251665408" behindDoc="1" locked="0" layoutInCell="1" allowOverlap="1" wp14:anchorId="1B27FE8D" wp14:editId="685D37C5">
+        <wp:anchor distT="0" distB="0" distL="114300" distR="114300" simplePos="0" relativeHeight="251665408" behindDoc="1" locked="0" layoutInCell="1" allowOverlap="1" wp14:anchorId="3C8D772D" wp14:editId="1A21E0D4">
           <wp:simplePos x="0" y="0"/>
           <wp:positionH relativeFrom="page">
             <wp:posOffset>5414645</wp:posOffset>
@@ -2041,10 +2017,10 @@
     <w:r>
       <w:rPr>
         <w:noProof/>
-        <w:lang w:eastAsia="nl-NL"/>
+        <w:lang w:val="da-DK" w:eastAsia="da-DK"/>
       </w:rPr>
       <w:drawing>
-        <wp:anchor distT="0" distB="0" distL="114300" distR="114300" simplePos="0" relativeHeight="251659264" behindDoc="1" locked="0" layoutInCell="1" allowOverlap="1" wp14:anchorId="151AF8A0" wp14:editId="46C0D8A2">
+        <wp:anchor distT="0" distB="0" distL="114300" distR="114300" simplePos="0" relativeHeight="251659264" behindDoc="1" locked="0" layoutInCell="1" allowOverlap="1" wp14:anchorId="20BAD293" wp14:editId="3A2D15AA">
           <wp:simplePos x="0" y="0"/>
           <wp:positionH relativeFrom="column">
             <wp:posOffset>-619125</wp:posOffset>
@@ -2109,10 +2085,10 @@
     <w:r>
       <w:rPr>
         <w:noProof/>
-        <w:lang w:eastAsia="nl-NL"/>
+        <w:lang w:val="da-DK" w:eastAsia="da-DK"/>
       </w:rPr>
       <w:drawing>
-        <wp:anchor distT="0" distB="0" distL="114300" distR="114300" simplePos="0" relativeHeight="251661312" behindDoc="1" locked="0" layoutInCell="1" allowOverlap="1" wp14:anchorId="2DF6FB30" wp14:editId="770F2704">
+        <wp:anchor distT="0" distB="0" distL="114300" distR="114300" simplePos="0" relativeHeight="251661312" behindDoc="1" locked="0" layoutInCell="1" allowOverlap="1" wp14:anchorId="6EA4E070" wp14:editId="4643260B">
           <wp:simplePos x="0" y="0"/>
           <wp:positionH relativeFrom="column">
             <wp:posOffset>1009650</wp:posOffset>
@@ -2177,10 +2153,10 @@
     <w:r>
       <w:rPr>
         <w:noProof/>
-        <w:lang w:eastAsia="nl-NL"/>
+        <w:lang w:val="da-DK" w:eastAsia="da-DK"/>
       </w:rPr>
       <w:drawing>
-        <wp:anchor distT="0" distB="0" distL="114300" distR="114300" simplePos="0" relativeHeight="251663360" behindDoc="1" locked="0" layoutInCell="1" allowOverlap="1" wp14:anchorId="1BEC32C0" wp14:editId="4F63A7B9">
+        <wp:anchor distT="0" distB="0" distL="114300" distR="114300" simplePos="0" relativeHeight="251663360" behindDoc="1" locked="0" layoutInCell="1" allowOverlap="1" wp14:anchorId="1917497E" wp14:editId="2D6B23EB">
           <wp:simplePos x="0" y="0"/>
           <wp:positionH relativeFrom="column">
             <wp:posOffset>2857500</wp:posOffset>
@@ -2247,7 +2223,7 @@
 </file>
 
 <file path=word/footnotes.xml><?xml version="1.0" encoding="utf-8"?>
-<w:footnotes xmlns:wpc="http://schemas.microsoft.com/office/word/2010/wordprocessingCanvas" xmlns:mc="http://schemas.openxmlformats.org/markup-compatibility/2006" xmlns:o="urn:schemas-microsoft-com:office:office" xmlns:r="http://schemas.openxmlformats.org/officeDocument/2006/relationships" xmlns:m="http://schemas.openxmlformats.org/officeDocument/2006/math" xmlns:v="urn:schemas-microsoft-com:vml" xmlns:wp14="http://schemas.microsoft.com/office/word/2010/wordprocessingDrawing" xmlns:wp="http://schemas.openxmlformats.org/drawingml/2006/wordprocessingDrawing" xmlns:w10="urn:schemas-microsoft-com:office:word" xmlns:w="http://schemas.openxmlformats.org/wordprocessingml/2006/main" xmlns:w14="http://schemas.microsoft.com/office/word/2010/wordml" xmlns:w15="http://schemas.microsoft.com/office/word/2012/wordml" xmlns:wpg="http://schemas.microsoft.com/office/word/2010/wordprocessingGroup" xmlns:wpi="http://schemas.microsoft.com/office/word/2010/wordprocessingInk" xmlns:wne="http://schemas.microsoft.com/office/word/2006/wordml" xmlns:wps="http://schemas.microsoft.com/office/word/2010/wordprocessingShape" mc:Ignorable="w14 w15 wp14">
+<w:footnotes xmlns:wpc="http://schemas.microsoft.com/office/word/2010/wordprocessingCanvas" xmlns:mo="http://schemas.microsoft.com/office/mac/office/2008/main" xmlns:mc="http://schemas.openxmlformats.org/markup-compatibility/2006" xmlns:mv="urn:schemas-microsoft-com:mac:vml" xmlns:o="urn:schemas-microsoft-com:office:office" xmlns:r="http://schemas.openxmlformats.org/officeDocument/2006/relationships" xmlns:m="http://schemas.openxmlformats.org/officeDocument/2006/math" xmlns:v="urn:schemas-microsoft-com:vml" xmlns:wp14="http://schemas.microsoft.com/office/word/2010/wordprocessingDrawing" xmlns:wp="http://schemas.openxmlformats.org/drawingml/2006/wordprocessingDrawing" xmlns:w10="urn:schemas-microsoft-com:office:word" xmlns:w="http://schemas.openxmlformats.org/wordprocessingml/2006/main" xmlns:w14="http://schemas.microsoft.com/office/word/2010/wordml" xmlns:w15="http://schemas.microsoft.com/office/word/2012/wordml" xmlns:wpg="http://schemas.microsoft.com/office/word/2010/wordprocessingGroup" xmlns:wpi="http://schemas.microsoft.com/office/word/2010/wordprocessingInk" xmlns:wne="http://schemas.microsoft.com/office/word/2006/wordml" xmlns:wps="http://schemas.microsoft.com/office/word/2010/wordprocessingShape" mc:Ignorable="w14 w15 wp14">
   <w:footnote w:type="separator" w:id="-1">
     <w:p>
       <w:pPr>
@@ -2272,18 +2248,18 @@
 </file>
 
 <file path=word/header1.xml><?xml version="1.0" encoding="utf-8"?>
-<w:hdr xmlns:wpc="http://schemas.microsoft.com/office/word/2010/wordprocessingCanvas" xmlns:mc="http://schemas.openxmlformats.org/markup-compatibility/2006" xmlns:o="urn:schemas-microsoft-com:office:office" xmlns:r="http://schemas.openxmlformats.org/officeDocument/2006/relationships" xmlns:m="http://schemas.openxmlformats.org/officeDocument/2006/math" xmlns:v="urn:schemas-microsoft-com:vml" xmlns:wp14="http://schemas.microsoft.com/office/word/2010/wordprocessingDrawing" xmlns:wp="http://schemas.openxmlformats.org/drawingml/2006/wordprocessingDrawing" xmlns:w10="urn:schemas-microsoft-com:office:word" xmlns:w="http://schemas.openxmlformats.org/wordprocessingml/2006/main" xmlns:w14="http://schemas.microsoft.com/office/word/2010/wordml" xmlns:w15="http://schemas.microsoft.com/office/word/2012/wordml" xmlns:wpg="http://schemas.microsoft.com/office/word/2010/wordprocessingGroup" xmlns:wpi="http://schemas.microsoft.com/office/word/2010/wordprocessingInk" xmlns:wne="http://schemas.microsoft.com/office/word/2006/wordml" xmlns:wps="http://schemas.microsoft.com/office/word/2010/wordprocessingShape" mc:Ignorable="w14 w15 wp14">
+<w:hdr xmlns:wpc="http://schemas.microsoft.com/office/word/2010/wordprocessingCanvas" xmlns:mo="http://schemas.microsoft.com/office/mac/office/2008/main" xmlns:mc="http://schemas.openxmlformats.org/markup-compatibility/2006" xmlns:mv="urn:schemas-microsoft-com:mac:vml" xmlns:o="urn:schemas-microsoft-com:office:office" xmlns:r="http://schemas.openxmlformats.org/officeDocument/2006/relationships" xmlns:m="http://schemas.openxmlformats.org/officeDocument/2006/math" xmlns:v="urn:schemas-microsoft-com:vml" xmlns:wp14="http://schemas.microsoft.com/office/word/2010/wordprocessingDrawing" xmlns:wp="http://schemas.openxmlformats.org/drawingml/2006/wordprocessingDrawing" xmlns:w10="urn:schemas-microsoft-com:office:word" xmlns:w="http://schemas.openxmlformats.org/wordprocessingml/2006/main" xmlns:w14="http://schemas.microsoft.com/office/word/2010/wordml" xmlns:w15="http://schemas.microsoft.com/office/word/2012/wordml" xmlns:wpg="http://schemas.microsoft.com/office/word/2010/wordprocessingGroup" xmlns:wpi="http://schemas.microsoft.com/office/word/2010/wordprocessingInk" xmlns:wne="http://schemas.microsoft.com/office/word/2006/wordml" xmlns:wps="http://schemas.microsoft.com/office/word/2010/wordprocessingShape" mc:Ignorable="w14 w15 wp14">
   <w:p>
     <w:pPr>
-      <w:pStyle w:val="Header"/>
+      <w:pStyle w:val="Sidehoved"/>
     </w:pPr>
     <w:r>
       <w:rPr>
         <w:noProof/>
-        <w:lang w:eastAsia="nl-NL"/>
+        <w:lang w:val="da-DK" w:eastAsia="da-DK"/>
       </w:rPr>
       <w:drawing>
-        <wp:anchor distT="0" distB="0" distL="114300" distR="114300" simplePos="0" relativeHeight="251667456" behindDoc="1" locked="0" layoutInCell="1" allowOverlap="1" wp14:anchorId="4DBB8B01" wp14:editId="2ED0886C">
+        <wp:anchor distT="0" distB="0" distL="114300" distR="114300" simplePos="0" relativeHeight="251667456" behindDoc="1" locked="0" layoutInCell="1" allowOverlap="1" wp14:anchorId="6403AC96" wp14:editId="7C00D6FF">
           <wp:simplePos x="0" y="0"/>
           <wp:positionH relativeFrom="margin">
             <wp:posOffset>-819150</wp:posOffset>
@@ -2348,10 +2324,10 @@
     <w:r>
       <w:rPr>
         <w:noProof/>
-        <w:lang w:eastAsia="nl-NL"/>
+        <w:lang w:val="da-DK" w:eastAsia="da-DK"/>
       </w:rPr>
       <w:drawing>
-        <wp:anchor distT="0" distB="0" distL="114300" distR="114300" simplePos="0" relativeHeight="251669504" behindDoc="1" locked="0" layoutInCell="1" allowOverlap="1" wp14:anchorId="3F97DCFD" wp14:editId="4005BCF0">
+        <wp:anchor distT="0" distB="0" distL="114300" distR="114300" simplePos="0" relativeHeight="251669504" behindDoc="1" locked="0" layoutInCell="1" allowOverlap="1" wp14:anchorId="4744F30A" wp14:editId="3B2CB0F5">
           <wp:simplePos x="0" y="0"/>
           <wp:positionH relativeFrom="column">
             <wp:posOffset>5572125</wp:posOffset>
@@ -2434,7 +2410,7 @@
       </w:pPr>
     </w:pPrDefault>
   </w:docDefaults>
-  <w:latentStyles w:defLockedState="0" w:defUIPriority="99" w:defSemiHidden="0" w:defUnhideWhenUsed="0" w:defQFormat="0" w:count="371">
+  <w:latentStyles w:defLockedState="0" w:defUIPriority="99" w:defSemiHidden="0" w:defUnhideWhenUsed="0" w:defQFormat="0" w:count="382">
     <w:lsdException w:name="Normal" w:uiPriority="0" w:qFormat="1"/>
     <w:lsdException w:name="heading 1" w:uiPriority="9" w:qFormat="1"/>
     <w:lsdException w:name="heading 2" w:semiHidden="1" w:uiPriority="9" w:unhideWhenUsed="1" w:qFormat="1"/>
@@ -2540,7 +2516,6 @@
     <w:lsdException w:name="HTML Sample" w:semiHidden="1" w:unhideWhenUsed="1"/>
     <w:lsdException w:name="HTML Typewriter" w:semiHidden="1" w:unhideWhenUsed="1"/>
     <w:lsdException w:name="HTML Variable" w:semiHidden="1" w:unhideWhenUsed="1"/>
-    <w:lsdException w:name="Normal Table" w:semiHidden="1" w:unhideWhenUsed="1"/>
     <w:lsdException w:name="annotation subject" w:semiHidden="1" w:unhideWhenUsed="1"/>
     <w:lsdException w:name="No List" w:semiHidden="1" w:unhideWhenUsed="1"/>
     <w:lsdException w:name="Outline List 1" w:semiHidden="1" w:unhideWhenUsed="1"/>
@@ -2586,11 +2561,9 @@
     <w:lsdException w:name="Table Subtle 1" w:semiHidden="1" w:unhideWhenUsed="1"/>
     <w:lsdException w:name="Table Subtle 2" w:semiHidden="1" w:unhideWhenUsed="1"/>
     <w:lsdException w:name="Table Web 1" w:semiHidden="1" w:unhideWhenUsed="1"/>
-    <w:lsdException w:name="Table Web 2" w:semiHidden="1" w:unhideWhenUsed="1"/>
     <w:lsdException w:name="Table Web 3" w:semiHidden="1" w:unhideWhenUsed="1"/>
     <w:lsdException w:name="Balloon Text" w:semiHidden="1" w:unhideWhenUsed="1"/>
     <w:lsdException w:name="Table Grid" w:uiPriority="39"/>
-    <w:lsdException w:name="Table Theme" w:semiHidden="1" w:unhideWhenUsed="1"/>
     <w:lsdException w:name="Placeholder Text" w:semiHidden="1"/>
     <w:lsdException w:name="No Spacing" w:uiPriority="1" w:qFormat="1"/>
     <w:lsdException w:name="Light Shading" w:uiPriority="60"/>
@@ -2806,18 +2779,20 @@
     <w:lsdException w:name="List Table 5 Dark Accent 6" w:uiPriority="50"/>
     <w:lsdException w:name="List Table 6 Colorful Accent 6" w:uiPriority="51"/>
     <w:lsdException w:name="List Table 7 Colorful Accent 6" w:uiPriority="52"/>
+    <w:lsdException w:name="Mention" w:semiHidden="1" w:unhideWhenUsed="1"/>
+    <w:lsdException w:name="Smart Hyperlink" w:semiHidden="1" w:unhideWhenUsed="1"/>
   </w:latentStyles>
   <w:style w:type="paragraph" w:default="1" w:styleId="Normal">
     <w:name w:val="Normal"/>
     <w:qFormat/>
   </w:style>
-  <w:style w:type="character" w:default="1" w:styleId="DefaultParagraphFont">
+  <w:style w:type="character" w:default="1" w:styleId="Standardskrifttypeiafsnit">
     <w:name w:val="Default Paragraph Font"/>
     <w:uiPriority w:val="1"/>
     <w:semiHidden/>
     <w:unhideWhenUsed/>
   </w:style>
-  <w:style w:type="table" w:default="1" w:styleId="TableNormal">
+  <w:style w:type="table" w:default="1" w:styleId="Tabel-Normal">
     <w:name w:val="Normal Table"/>
     <w:uiPriority w:val="99"/>
     <w:semiHidden/>
@@ -2832,21 +2807,22 @@
       </w:tblCellMar>
     </w:tblPr>
   </w:style>
-  <w:style w:type="numbering" w:default="1" w:styleId="NoList">
+  <w:style w:type="numbering" w:default="1" w:styleId="Ingenoversigt">
     <w:name w:val="No List"/>
     <w:uiPriority w:val="99"/>
     <w:semiHidden/>
     <w:unhideWhenUsed/>
   </w:style>
-  <w:style w:type="table" w:styleId="TableGrid">
+  <w:style w:type="table" w:styleId="Tabel-Gitter">
     <w:name w:val="Table Grid"/>
-    <w:basedOn w:val="TableNormal"/>
+    <w:basedOn w:val="Tabel-Normal"/>
     <w:uiPriority w:val="39"/>
     <w:rsid w:val="00764F8C"/>
     <w:pPr>
       <w:spacing w:after="0" w:line="240" w:lineRule="auto"/>
     </w:pPr>
     <w:tblPr>
+      <w:tblInd w:w="0" w:type="dxa"/>
       <w:tblBorders>
         <w:top w:val="single" w:sz="4" w:space="0" w:color="auto"/>
         <w:left w:val="single" w:sz="4" w:space="0" w:color="auto"/>
@@ -2855,9 +2831,15 @@
         <w:insideH w:val="single" w:sz="4" w:space="0" w:color="auto"/>
         <w:insideV w:val="single" w:sz="4" w:space="0" w:color="auto"/>
       </w:tblBorders>
+      <w:tblCellMar>
+        <w:top w:w="0" w:type="dxa"/>
+        <w:left w:w="108" w:type="dxa"/>
+        <w:bottom w:w="0" w:type="dxa"/>
+        <w:right w:w="108" w:type="dxa"/>
+      </w:tblCellMar>
     </w:tblPr>
   </w:style>
-  <w:style w:type="paragraph" w:styleId="NoSpacing">
+  <w:style w:type="paragraph" w:styleId="Ingenafstand">
     <w:name w:val="No Spacing"/>
     <w:uiPriority w:val="1"/>
     <w:qFormat/>
@@ -2866,9 +2848,9 @@
       <w:spacing w:after="0" w:line="240" w:lineRule="auto"/>
     </w:pPr>
   </w:style>
-  <w:style w:type="character" w:styleId="Hyperlink">
+  <w:style w:type="character" w:styleId="Llink">
     <w:name w:val="Hyperlink"/>
-    <w:basedOn w:val="DefaultParagraphFont"/>
+    <w:basedOn w:val="Standardskrifttypeiafsnit"/>
     <w:uiPriority w:val="99"/>
     <w:unhideWhenUsed/>
     <w:rsid w:val="00674AB1"/>
@@ -2877,10 +2859,10 @@
       <w:u w:val="single"/>
     </w:rPr>
   </w:style>
-  <w:style w:type="paragraph" w:styleId="Header">
+  <w:style w:type="paragraph" w:styleId="Sidehoved">
     <w:name w:val="header"/>
     <w:basedOn w:val="Normal"/>
-    <w:link w:val="HeaderChar"/>
+    <w:link w:val="SidehovedTegn"/>
     <w:uiPriority w:val="99"/>
     <w:unhideWhenUsed/>
     <w:rsid w:val="0068225D"/>
@@ -2892,17 +2874,17 @@
       <w:spacing w:after="0" w:line="240" w:lineRule="auto"/>
     </w:pPr>
   </w:style>
-  <w:style w:type="character" w:customStyle="1" w:styleId="HeaderChar">
-    <w:name w:val="Header Char"/>
-    <w:basedOn w:val="DefaultParagraphFont"/>
-    <w:link w:val="Header"/>
+  <w:style w:type="character" w:customStyle="1" w:styleId="SidehovedTegn">
+    <w:name w:val="Sidehoved Tegn"/>
+    <w:basedOn w:val="Standardskrifttypeiafsnit"/>
+    <w:link w:val="Sidehoved"/>
     <w:uiPriority w:val="99"/>
     <w:rsid w:val="0068225D"/>
   </w:style>
-  <w:style w:type="paragraph" w:styleId="Footer">
+  <w:style w:type="paragraph" w:styleId="Sidefod">
     <w:name w:val="footer"/>
     <w:basedOn w:val="Normal"/>
-    <w:link w:val="FooterChar"/>
+    <w:link w:val="SidefodTegn"/>
     <w:uiPriority w:val="99"/>
     <w:unhideWhenUsed/>
     <w:rsid w:val="0068225D"/>
@@ -2914,10 +2896,10 @@
       <w:spacing w:after="0" w:line="240" w:lineRule="auto"/>
     </w:pPr>
   </w:style>
-  <w:style w:type="character" w:customStyle="1" w:styleId="FooterChar">
-    <w:name w:val="Footer Char"/>
-    <w:basedOn w:val="DefaultParagraphFont"/>
-    <w:link w:val="Footer"/>
+  <w:style w:type="character" w:customStyle="1" w:styleId="SidefodTegn">
+    <w:name w:val="Sidefod Tegn"/>
+    <w:basedOn w:val="Standardskrifttypeiafsnit"/>
+    <w:link w:val="Sidefod"/>
     <w:uiPriority w:val="99"/>
     <w:rsid w:val="0068225D"/>
   </w:style>
@@ -3190,7 +3172,7 @@
 </file>
 
 <file path=customXml/itemProps1.xml><?xml version="1.0" encoding="utf-8"?>
-<ds:datastoreItem xmlns:ds="http://schemas.openxmlformats.org/officeDocument/2006/customXml" ds:itemID="{05D9F05C-9D4D-40EA-B6D9-48891503FD41}">
+<ds:datastoreItem xmlns:ds="http://schemas.openxmlformats.org/officeDocument/2006/customXml" ds:itemID="{C15E56AC-5121-454E-8221-EF88977B676C}">
   <ds:schemaRefs>
     <ds:schemaRef ds:uri="http://schemas.openxmlformats.org/officeDocument/2006/bibliography"/>
   </ds:schemaRefs>

</xml_diff>

<commit_message>
Added topic to agenda for meeting
</commit_message>
<xml_diff>
--- a/files/Meetings/180228meeting_files/20180228meeting.docx
+++ b/files/Meetings/180228meeting_files/20180228meeting.docx
@@ -945,8 +945,6 @@
               </w:rPr>
               <w:t>Yes</w:t>
             </w:r>
-            <w:bookmarkStart w:id="0" w:name="_GoBack"/>
-            <w:bookmarkEnd w:id="0"/>
           </w:p>
         </w:tc>
         <w:tc>
@@ -1318,6 +1316,12 @@
                 <w:lang w:val="en-US"/>
               </w:rPr>
             </w:pPr>
+            <w:r>
+              <w:rPr>
+                <w:lang w:val="en-US"/>
+              </w:rPr>
+              <w:t xml:space="preserve">Talk about specifying the project to focus on ransomware for android smartphones </w:t>
+            </w:r>
           </w:p>
         </w:tc>
         <w:tc>
@@ -1330,6 +1334,12 @@
                 <w:lang w:val="en-US"/>
               </w:rPr>
             </w:pPr>
+            <w:r>
+              <w:rPr>
+                <w:lang w:val="en-US"/>
+              </w:rPr>
+              <w:t xml:space="preserve">10 </w:t>
+            </w:r>
           </w:p>
         </w:tc>
         <w:tc>
@@ -1342,6 +1352,14 @@
                 <w:lang w:val="en-US"/>
               </w:rPr>
             </w:pPr>
+            <w:r>
+              <w:rPr>
+                <w:lang w:val="en-US"/>
+              </w:rPr>
+              <w:t>AAU</w:t>
+            </w:r>
+            <w:bookmarkStart w:id="0" w:name="_GoBack"/>
+            <w:bookmarkEnd w:id="0"/>
           </w:p>
         </w:tc>
       </w:tr>
@@ -2516,6 +2534,7 @@
     <w:lsdException w:name="HTML Sample" w:semiHidden="1" w:unhideWhenUsed="1"/>
     <w:lsdException w:name="HTML Typewriter" w:semiHidden="1" w:unhideWhenUsed="1"/>
     <w:lsdException w:name="HTML Variable" w:semiHidden="1" w:unhideWhenUsed="1"/>
+    <w:lsdException w:name="Normal Table" w:semiHidden="1" w:unhideWhenUsed="1"/>
     <w:lsdException w:name="annotation subject" w:semiHidden="1" w:unhideWhenUsed="1"/>
     <w:lsdException w:name="No List" w:semiHidden="1" w:unhideWhenUsed="1"/>
     <w:lsdException w:name="Outline List 1" w:semiHidden="1" w:unhideWhenUsed="1"/>
@@ -2561,9 +2580,11 @@
     <w:lsdException w:name="Table Subtle 1" w:semiHidden="1" w:unhideWhenUsed="1"/>
     <w:lsdException w:name="Table Subtle 2" w:semiHidden="1" w:unhideWhenUsed="1"/>
     <w:lsdException w:name="Table Web 1" w:semiHidden="1" w:unhideWhenUsed="1"/>
+    <w:lsdException w:name="Table Web 2" w:semiHidden="1" w:unhideWhenUsed="1"/>
     <w:lsdException w:name="Table Web 3" w:semiHidden="1" w:unhideWhenUsed="1"/>
     <w:lsdException w:name="Balloon Text" w:semiHidden="1" w:unhideWhenUsed="1"/>
     <w:lsdException w:name="Table Grid" w:uiPriority="39"/>
+    <w:lsdException w:name="Table Theme" w:semiHidden="1" w:unhideWhenUsed="1"/>
     <w:lsdException w:name="Placeholder Text" w:semiHidden="1"/>
     <w:lsdException w:name="No Spacing" w:uiPriority="1" w:qFormat="1"/>
     <w:lsdException w:name="Light Shading" w:uiPriority="60"/>
@@ -3172,7 +3193,7 @@
 </file>
 
 <file path=customXml/itemProps1.xml><?xml version="1.0" encoding="utf-8"?>
-<ds:datastoreItem xmlns:ds="http://schemas.openxmlformats.org/officeDocument/2006/customXml" ds:itemID="{C15E56AC-5121-454E-8221-EF88977B676C}">
+<ds:datastoreItem xmlns:ds="http://schemas.openxmlformats.org/officeDocument/2006/customXml" ds:itemID="{B1928AAA-60F5-E14D-BB11-9614E75C67F5}">
   <ds:schemaRefs>
     <ds:schemaRef ds:uri="http://schemas.openxmlformats.org/officeDocument/2006/bibliography"/>
   </ds:schemaRefs>

</xml_diff>